<commit_message>
feat: Implementacion de mails automaticos
</commit_message>
<xml_diff>
--- a/plantilla.docx
+++ b/plantilla.docx
@@ -1454,14 +1454,16 @@
         </w:tabs>
         <w:spacing w:before="214"/>
         <w:rPr>
-          <w:b/>
-          <w:bCs/>
-          <w:color w:val="000000"/>
-        </w:rPr>
-      </w:pPr>
-    </w:p>
-    <w:p>
-      <w:pPr>
+          <w:color w:val="000000"/>
+        </w:rPr>
+      </w:pPr>
+    </w:p>
+    <w:p>
+      <w:pPr>
+        <w:numPr>
+          <w:ilvl w:val="0"/>
+          <w:numId w:val="1"/>
+        </w:numPr>
         <w:pBdr>
           <w:top w:val="nil"/>
           <w:left w:val="nil"/>
@@ -1473,12 +1475,55 @@
           <w:tab w:val="left" w:pos="718"/>
         </w:tabs>
         <w:spacing w:before="214"/>
-        <w:rPr>
-          <w:b/>
-          <w:bCs/>
-          <w:color w:val="000000"/>
-        </w:rPr>
-      </w:pPr>
+        <w:ind w:left="718" w:hanging="358"/>
+        <w:rPr>
+          <w:color w:val="000000"/>
+        </w:rPr>
+      </w:pPr>
+      <w:r>
+        <w:rPr>
+          <w:b/>
+          <w:bCs/>
+          <w:color w:val="000000"/>
+        </w:rPr>
+        <w:t>Habilidades Blandas (</w:t>
+      </w:r>
+      <w:proofErr w:type="spellStart"/>
+      <w:r>
+        <w:rPr>
+          <w:b/>
+          <w:bCs/>
+          <w:color w:val="000000"/>
+        </w:rPr>
+        <w:t>Soft</w:t>
+      </w:r>
+      <w:proofErr w:type="spellEnd"/>
+      <w:r>
+        <w:rPr>
+          <w:b/>
+          <w:bCs/>
+          <w:color w:val="000000"/>
+        </w:rPr>
+        <w:t xml:space="preserve"> </w:t>
+      </w:r>
+      <w:proofErr w:type="spellStart"/>
+      <w:r>
+        <w:rPr>
+          <w:b/>
+          <w:bCs/>
+          <w:color w:val="000000"/>
+        </w:rPr>
+        <w:t>Skills</w:t>
+      </w:r>
+      <w:proofErr w:type="spellEnd"/>
+      <w:r>
+        <w:rPr>
+          <w:b/>
+          <w:bCs/>
+          <w:color w:val="000000"/>
+        </w:rPr>
+        <w:t>)</w:t>
+      </w:r>
     </w:p>
     <w:p>
       <w:pPr>
@@ -1493,13 +1538,186 @@
           <w:tab w:val="left" w:pos="718"/>
         </w:tabs>
         <w:spacing w:before="214"/>
-        <w:rPr>
-          <w:b/>
-          <w:bCs/>
-          <w:color w:val="000000"/>
-        </w:rPr>
-      </w:pPr>
-    </w:p>
+        <w:ind w:left="360"/>
+        <w:rPr>
+          <w:color w:val="000000"/>
+        </w:rPr>
+      </w:pPr>
+    </w:p>
+    <w:tbl>
+      <w:tblPr>
+        <w:tblStyle w:val="a0"/>
+        <w:tblW w:w="9602" w:type="dxa"/>
+        <w:tblInd w:w="245" w:type="dxa"/>
+        <w:tblBorders>
+          <w:top w:val="single" w:sz="4" w:space="0" w:color="000000"/>
+          <w:left w:val="single" w:sz="4" w:space="0" w:color="000000"/>
+          <w:bottom w:val="single" w:sz="4" w:space="0" w:color="000000"/>
+          <w:right w:val="single" w:sz="4" w:space="0" w:color="000000"/>
+          <w:insideH w:val="single" w:sz="4" w:space="0" w:color="000000"/>
+          <w:insideV w:val="single" w:sz="4" w:space="0" w:color="000000"/>
+        </w:tblBorders>
+        <w:tblLayout w:type="fixed"/>
+        <w:tblLook w:val="0000" w:firstRow="0" w:lastRow="0" w:firstColumn="0" w:lastColumn="0" w:noHBand="0" w:noVBand="0"/>
+      </w:tblPr>
+      <w:tblGrid>
+        <w:gridCol w:w="4959"/>
+        <w:gridCol w:w="4643"/>
+      </w:tblGrid>
+      <w:tr>
+        <w:trPr>
+          <w:trHeight w:val="301"/>
+        </w:trPr>
+        <w:tc>
+          <w:tcPr>
+            <w:tcW w:w="4959" w:type="dxa"/>
+          </w:tcPr>
+          <w:p>
+            <w:pPr>
+              <w:pBdr>
+                <w:top w:val="nil"/>
+                <w:left w:val="nil"/>
+                <w:bottom w:val="nil"/>
+                <w:right w:val="nil"/>
+                <w:between w:val="nil"/>
+              </w:pBdr>
+              <w:spacing w:line="268" w:lineRule="auto"/>
+              <w:ind w:left="9" w:right="4"/>
+              <w:jc w:val="center"/>
+              <w:rPr>
+                <w:color w:val="000000"/>
+              </w:rPr>
+            </w:pPr>
+            <w:r>
+              <w:rPr>
+                <w:color w:val="000000"/>
+              </w:rPr>
+              <w:t>Habilidad</w:t>
+            </w:r>
+          </w:p>
+        </w:tc>
+        <w:tc>
+          <w:tcPr>
+            <w:tcW w:w="4643" w:type="dxa"/>
+          </w:tcPr>
+          <w:p>
+            <w:pPr>
+              <w:pBdr>
+                <w:top w:val="nil"/>
+                <w:left w:val="nil"/>
+                <w:bottom w:val="nil"/>
+                <w:right w:val="nil"/>
+                <w:between w:val="nil"/>
+              </w:pBdr>
+              <w:spacing w:line="268" w:lineRule="auto"/>
+              <w:ind w:left="8" w:right="2"/>
+              <w:jc w:val="center"/>
+              <w:rPr>
+                <w:color w:val="000000"/>
+              </w:rPr>
+            </w:pPr>
+            <w:r>
+              <w:rPr>
+                <w:color w:val="000000"/>
+              </w:rPr>
+              <w:t>Nivel</w:t>
+            </w:r>
+          </w:p>
+        </w:tc>
+      </w:tr>
+      <w:tr>
+        <w:trPr>
+          <w:trHeight w:val="299"/>
+        </w:trPr>
+        <w:tc>
+          <w:tcPr>
+            <w:tcW w:w="4959" w:type="dxa"/>
+          </w:tcPr>
+          <w:p>
+            <w:pPr>
+              <w:pBdr>
+                <w:top w:val="nil"/>
+                <w:left w:val="nil"/>
+                <w:bottom w:val="nil"/>
+                <w:right w:val="nil"/>
+                <w:between w:val="nil"/>
+              </w:pBdr>
+              <w:spacing w:line="268" w:lineRule="auto"/>
+              <w:ind w:left="9" w:right="2"/>
+              <w:jc w:val="center"/>
+              <w:rPr>
+                <w:color w:val="000000"/>
+              </w:rPr>
+            </w:pPr>
+            <w:r>
+              <w:rPr>
+                <w:rFonts w:eastAsia="Times New Roman"/>
+              </w:rPr>
+              <w:t>{#habilidades_</w:t>
+            </w:r>
+            <w:proofErr w:type="gramStart"/>
+            <w:r>
+              <w:rPr>
+                <w:rFonts w:eastAsia="Times New Roman"/>
+              </w:rPr>
+              <w:t>blandas}{</w:t>
+            </w:r>
+            <w:proofErr w:type="gramEnd"/>
+            <w:r>
+              <w:rPr>
+                <w:rFonts w:eastAsia="Times New Roman"/>
+              </w:rPr>
+              <w:t>habilidad}</w:t>
+            </w:r>
+          </w:p>
+        </w:tc>
+        <w:tc>
+          <w:tcPr>
+            <w:tcW w:w="4643" w:type="dxa"/>
+          </w:tcPr>
+          <w:p>
+            <w:pPr>
+              <w:pBdr>
+                <w:top w:val="nil"/>
+                <w:left w:val="nil"/>
+                <w:bottom w:val="nil"/>
+                <w:right w:val="nil"/>
+                <w:between w:val="nil"/>
+              </w:pBdr>
+              <w:spacing w:line="268" w:lineRule="auto"/>
+              <w:ind w:left="8" w:right="1"/>
+              <w:jc w:val="center"/>
+              <w:rPr>
+                <w:color w:val="000000"/>
+              </w:rPr>
+            </w:pPr>
+            <w:r>
+              <w:rPr>
+                <w:rFonts w:eastAsia="Times New Roman"/>
+                <w:highlight w:val="white"/>
+              </w:rPr>
+              <w:t>{nivel}{/</w:t>
+            </w:r>
+            <w:proofErr w:type="spellStart"/>
+            <w:r>
+              <w:rPr>
+                <w:rFonts w:eastAsia="Times New Roman"/>
+                <w:highlight w:val="white"/>
+              </w:rPr>
+              <w:t>habilidades_blandas</w:t>
+            </w:r>
+            <w:proofErr w:type="spellEnd"/>
+            <w:r>
+              <w:rPr>
+                <w:rFonts w:eastAsia="Times New Roman"/>
+                <w:highlight w:val="white"/>
+              </w:rPr>
+              <w:t>}</w:t>
+            </w:r>
+          </w:p>
+        </w:tc>
+      </w:tr>
+    </w:tbl>
     <w:p>
       <w:pPr>
         <w:pBdr>
@@ -1514,6 +1732,8 @@
         </w:tabs>
         <w:spacing w:before="214"/>
         <w:rPr>
+          <w:b/>
+          <w:bCs/>
           <w:color w:val="000000"/>
         </w:rPr>
       </w:pPr>
@@ -2528,14 +2748,11 @@
   <w:style w:type="character" w:default="1" w:styleId="Fuentedeprrafopredeter">
     <w:name w:val="Default Paragraph Font"/>
     <w:uiPriority w:val="1"/>
-    <w:semiHidden/>
     <w:unhideWhenUsed/>
   </w:style>
   <w:style w:type="table" w:default="1" w:styleId="Tablanormal">
     <w:name w:val="Normal Table"/>
     <w:uiPriority w:val="99"/>
-    <w:semiHidden/>
-    <w:unhideWhenUsed/>
     <w:tblPr>
       <w:tblInd w:w="0" w:type="dxa"/>
       <w:tblCellMar>
@@ -2694,6 +2911,22 @@
     <w:link w:val="Piedepgina"/>
     <w:uiPriority w:val="99"/>
     <w:rsid w:val="00C747F6"/>
+  </w:style>
+  <w:style w:type="table" w:styleId="Tablaconcuadrcula">
+    <w:name w:val="Table Grid"/>
+    <w:basedOn w:val="Tablanormal"/>
+    <w:uiPriority w:val="39"/>
+    <w:rsid w:val="00E955A2"/>
+    <w:tblPr>
+      <w:tblBorders>
+        <w:top w:val="single" w:sz="4" w:space="0" w:color="auto"/>
+        <w:left w:val="single" w:sz="4" w:space="0" w:color="auto"/>
+        <w:bottom w:val="single" w:sz="4" w:space="0" w:color="auto"/>
+        <w:right w:val="single" w:sz="4" w:space="0" w:color="auto"/>
+        <w:insideH w:val="single" w:sz="4" w:space="0" w:color="auto"/>
+        <w:insideV w:val="single" w:sz="4" w:space="0" w:color="auto"/>
+      </w:tblBorders>
+    </w:tblPr>
   </w:style>
 </w:styles>
 </file>

</xml_diff>